<commit_message>
updated tableau and word doc
</commit_message>
<xml_diff>
--- a/Citi BIke Analysis.docx
+++ b/Citi BIke Analysis.docx
@@ -33,58 +33,177 @@
     </w:p>
     <w:p>
       <w:r>
-        <w:t>Station ID 497</w:t>
-      </w:r>
-      <w:r>
-        <w:t xml:space="preserve"> located at </w:t>
-      </w:r>
-      <w:r>
-        <w:t>E 17</w:t>
-      </w:r>
-      <w:r>
-        <w:rPr>
-          <w:vertAlign w:val="superscript"/>
-        </w:rPr>
-        <w:t>th</w:t>
-      </w:r>
-      <w:r>
-        <w:t xml:space="preserve"> and Broadway</w:t>
+        <w:t>Overall, there were over 255,000 male bikers versus only 71,000 fema</w:t>
+      </w:r>
+      <w:r>
+        <w:t>le bikers.</w:t>
       </w:r>
       <w:r>
         <w:t xml:space="preserve"> </w:t>
       </w:r>
       <w:r>
-        <w:t>was the most popular starting and ending location.</w:t>
-      </w:r>
-      <w:r>
-        <w:t xml:space="preserve">  </w:t>
-      </w:r>
-      <w:r>
-        <w:t>This indicates that bikers were returning their bikes to the same location</w:t>
-      </w:r>
-      <w:r>
-        <w:t xml:space="preserve"> they started.  </w:t>
-      </w:r>
-      <w:r>
-        <w:t xml:space="preserve">Station 497 and </w:t>
-      </w:r>
-      <w:r>
-        <w:t>five</w:t>
-      </w:r>
-      <w:r>
-        <w:t xml:space="preserve"> other </w:t>
-      </w:r>
-      <w:r>
-        <w:t xml:space="preserve">popular stations </w:t>
-      </w:r>
-      <w:r>
-        <w:t xml:space="preserve">fall </w:t>
-      </w:r>
-      <w:r>
-        <w:t>within three zip codes – 10159, 10003 and 10211.  It stands to reason these zip codes could use more bike stations to service more customers.</w:t>
+        <w:t xml:space="preserve"> How do we appeal to more female bikers?  The average female age was 38 and the average male age was </w:t>
+      </w:r>
+      <w:r>
+        <w:t>39</w:t>
+      </w:r>
+      <w:r>
+        <w:t>.  There were 414 bikers that did not input their age.  The average age for this group was 2</w:t>
+      </w:r>
+      <w:r>
+        <w:t>5</w:t>
+      </w:r>
+      <w:r>
+        <w:t>.  This indicates that younger bikers did not fill out all the data correctly.  How do we facilitate data collection?  Is it too cumbersome for younger bikers?</w:t>
       </w:r>
     </w:p>
     <w:p>
+      <w:pPr>
+        <w:rPr>
+          <w:b/>
+          <w:bCs/>
+        </w:rPr>
+      </w:pPr>
+      <w:r>
+        <w:rPr>
+          <w:b/>
+          <w:bCs/>
+        </w:rPr>
+        <w:t>Location</w:t>
+      </w:r>
+      <w:r>
+        <w:rPr>
+          <w:b/>
+          <w:bCs/>
+        </w:rPr>
+        <w:t>:</w:t>
+      </w:r>
+    </w:p>
+    <w:p>
+      <w:r>
+        <w:t>Station 497</w:t>
+      </w:r>
+      <w:r>
+        <w:t xml:space="preserve"> located at </w:t>
+      </w:r>
+      <w:r>
+        <w:t>E 17</w:t>
+      </w:r>
+      <w:r>
+        <w:rPr>
+          <w:vertAlign w:val="superscript"/>
+        </w:rPr>
+        <w:t>th</w:t>
+      </w:r>
+      <w:r>
+        <w:t xml:space="preserve"> and Broadway</w:t>
+      </w:r>
+      <w:r>
+        <w:t xml:space="preserve"> </w:t>
+      </w:r>
+      <w:r>
+        <w:t>was the most popular starting and ending location.</w:t>
+      </w:r>
+      <w:r>
+        <w:t xml:space="preserve">  </w:t>
+      </w:r>
+      <w:r>
+        <w:t>This indicates that bikers were returning their bikes to the same location</w:t>
+      </w:r>
+      <w:r>
+        <w:t xml:space="preserve"> they started.  </w:t>
+      </w:r>
+      <w:r>
+        <w:t>This station</w:t>
+      </w:r>
+      <w:r>
+        <w:t xml:space="preserve"> was made up of 818 females</w:t>
+      </w:r>
+      <w:r>
+        <w:t xml:space="preserve"> and 2,542 males</w:t>
+      </w:r>
+      <w:r>
+        <w:t>.</w:t>
+      </w:r>
+      <w:r>
+        <w:t xml:space="preserve">  The</w:t>
+      </w:r>
+      <w:r>
+        <w:t xml:space="preserve"> </w:t>
+      </w:r>
+      <w:r>
+        <w:t xml:space="preserve">age range for </w:t>
+      </w:r>
+      <w:r>
+        <w:t>female</w:t>
+      </w:r>
+      <w:r>
+        <w:t xml:space="preserve">s was </w:t>
+      </w:r>
+      <w:r>
+        <w:t xml:space="preserve">from 17 to 75 with an average age of 38.  </w:t>
+      </w:r>
+      <w:r>
+        <w:t xml:space="preserve">The male age </w:t>
+      </w:r>
+      <w:r>
+        <w:t xml:space="preserve">range </w:t>
+      </w:r>
+      <w:r>
+        <w:t xml:space="preserve">was </w:t>
+      </w:r>
+      <w:r>
+        <w:t>from 17 to 81</w:t>
+      </w:r>
+      <w:r>
+        <w:t xml:space="preserve"> with an </w:t>
+      </w:r>
+      <w:r>
+        <w:t xml:space="preserve">average age </w:t>
+      </w:r>
+      <w:r>
+        <w:t>of</w:t>
+      </w:r>
+      <w:r>
+        <w:t xml:space="preserve"> 40.</w:t>
+      </w:r>
+    </w:p>
+    <w:p>
+      <w:r>
+        <w:t xml:space="preserve">Station 497 and </w:t>
+      </w:r>
+      <w:r>
+        <w:t>five</w:t>
+      </w:r>
+      <w:r>
+        <w:t xml:space="preserve"> other </w:t>
+      </w:r>
+      <w:r>
+        <w:t xml:space="preserve">popular stations </w:t>
+      </w:r>
+      <w:r>
+        <w:t xml:space="preserve">fall </w:t>
+      </w:r>
+      <w:r>
+        <w:t>within three zip codes – 10159, 10003 and 10211.  It stands to reason these zip codes could use more bike stations to service more customers.</w:t>
+      </w:r>
+    </w:p>
+    <w:p>
+      <w:pPr>
+        <w:rPr>
+          <w:b/>
+          <w:bCs/>
+        </w:rPr>
+      </w:pPr>
+      <w:r>
+        <w:rPr>
+          <w:b/>
+          <w:bCs/>
+        </w:rPr>
+        <w:t>Time:</w:t>
+      </w:r>
+    </w:p>
+    <w:p>
       <w:r>
         <w:t xml:space="preserve">From 6am to 7am bike </w:t>
       </w:r>
@@ -101,7 +220,10 @@
         <w:t>.  Then from 7am to 8am the usage doubles again</w:t>
       </w:r>
       <w:r>
-        <w:t xml:space="preserve">.  This indicates bikers are commuting to work and school.  </w:t>
+        <w:t>.</w:t>
+      </w:r>
+      <w:r>
+        <w:t xml:space="preserve">  </w:t>
       </w:r>
       <w:r>
         <w:t>Overall, t</w:t>
@@ -123,6 +245,21 @@
       </w:r>
       <w:r>
         <w:t>Is morning bike availability an issue?</w:t>
+      </w:r>
+    </w:p>
+    <w:p>
+      <w:pPr>
+        <w:rPr>
+          <w:b/>
+          <w:bCs/>
+        </w:rPr>
+      </w:pPr>
+      <w:r>
+        <w:rPr>
+          <w:b/>
+          <w:bCs/>
+        </w:rPr>
+        <w:t>Day:</w:t>
       </w:r>
     </w:p>
     <w:p>

</xml_diff>